<commit_message>
create custom dropdown and add new privet policy
</commit_message>
<xml_diff>
--- a/Privacy_Policy_Digitalix.docx
+++ b/Privacy_Policy_Digitalix.docx
@@ -4,10 +4,16 @@
   <w:body>
     <w:p>
       <w:pPr>
-        <w:rPr/>
-      </w:pPr>
-      <w:r>
-        <w:rPr>
+        <w:jc w:val="center"/>
+        <w:rPr>
+          <w:rFonts w:ascii="Times New Roman" w:cs="Times New Roman" w:eastAsia="Times New Roman" w:hAnsi="Times New Roman"/>
+          <w:b w:val="1"/>
+        </w:rPr>
+      </w:pPr>
+      <w:r>
+        <w:rPr>
+          <w:rFonts w:ascii="Times New Roman" w:cs="Times New Roman" w:eastAsia="Times New Roman" w:hAnsi="Times New Roman"/>
+          <w:b w:val="1"/>
           <w:rtl w:val="0"/>
         </w:rPr>
         <w:t xml:space="preserve">Политика конфиденциальности</w:t>
@@ -15,20 +21,27 @@
     </w:p>
     <w:p>
       <w:pPr>
-        <w:rPr/>
-      </w:pPr>
-      <w:r>
-        <w:rPr>
-          <w:rtl w:val="0"/>
-        </w:rPr>
-      </w:r>
-    </w:p>
-    <w:p>
-      <w:pPr>
-        <w:rPr/>
-      </w:pPr>
-      <w:r>
-        <w:rPr>
+        <w:rPr>
+          <w:rFonts w:ascii="Times New Roman" w:cs="Times New Roman" w:eastAsia="Times New Roman" w:hAnsi="Times New Roman"/>
+        </w:rPr>
+      </w:pPr>
+      <w:r>
+        <w:rPr>
+          <w:rtl w:val="0"/>
+        </w:rPr>
+      </w:r>
+    </w:p>
+    <w:p>
+      <w:pPr>
+        <w:rPr>
+          <w:rFonts w:ascii="Times New Roman" w:cs="Times New Roman" w:eastAsia="Times New Roman" w:hAnsi="Times New Roman"/>
+          <w:b w:val="1"/>
+        </w:rPr>
+      </w:pPr>
+      <w:r>
+        <w:rPr>
+          <w:rFonts w:ascii="Times New Roman" w:cs="Times New Roman" w:eastAsia="Times New Roman" w:hAnsi="Times New Roman"/>
+          <w:b w:val="1"/>
           <w:rtl w:val="0"/>
         </w:rPr>
         <w:t xml:space="preserve">1. Общие положения</w:t>
@@ -36,16 +49,20 @@
     </w:p>
     <w:p>
       <w:pPr>
-        <w:rPr/>
-      </w:pPr>
-      <w:r>
-        <w:rPr>
-          <w:rtl w:val="0"/>
-        </w:rPr>
-        <w:t xml:space="preserve">Данное Политика конфиденциальности (далее — Политика) определяет порядок обработки и защиты персональных данных пользователей сайта цифрового агентства Digitalix </w:t>
-      </w:r>
-      <w:r>
-        <w:rPr>
+        <w:rPr>
+          <w:rFonts w:ascii="Times New Roman" w:cs="Times New Roman" w:eastAsia="Times New Roman" w:hAnsi="Times New Roman"/>
+        </w:rPr>
+      </w:pPr>
+      <w:r>
+        <w:rPr>
+          <w:rFonts w:ascii="Times New Roman" w:cs="Times New Roman" w:eastAsia="Times New Roman" w:hAnsi="Times New Roman"/>
+          <w:rtl w:val="0"/>
+        </w:rPr>
+        <w:t xml:space="preserve">Данное Политика конфиденциальности (далее — Политика) определяет порядок обработки и защиты персональных данных пользователей сайта цифрового агентства “DigitaliX” </w:t>
+      </w:r>
+      <w:r>
+        <w:rPr>
+          <w:rFonts w:ascii="Times New Roman" w:cs="Times New Roman" w:eastAsia="Times New Roman" w:hAnsi="Times New Roman"/>
           <w:highlight w:val="red"/>
           <w:rtl w:val="0"/>
         </w:rPr>
@@ -53,6 +70,7 @@
       </w:r>
       <w:r>
         <w:rPr>
+          <w:rFonts w:ascii="Times New Roman" w:cs="Times New Roman" w:eastAsia="Times New Roman" w:hAnsi="Times New Roman"/>
           <w:rtl w:val="0"/>
         </w:rPr>
         <w:t xml:space="preserve"> (далее — Сайт).</w:t>
@@ -60,20 +78,25 @@
     </w:p>
     <w:p>
       <w:pPr>
-        <w:rPr/>
-      </w:pPr>
-      <w:r>
-        <w:rPr>
-          <w:rtl w:val="0"/>
-        </w:rPr>
-      </w:r>
-    </w:p>
-    <w:p>
-      <w:pPr>
-        <w:rPr/>
-      </w:pPr>
-      <w:r>
-        <w:rPr>
+        <w:rPr>
+          <w:rFonts w:ascii="Times New Roman" w:cs="Times New Roman" w:eastAsia="Times New Roman" w:hAnsi="Times New Roman"/>
+        </w:rPr>
+      </w:pPr>
+      <w:r>
+        <w:rPr>
+          <w:rtl w:val="0"/>
+        </w:rPr>
+      </w:r>
+    </w:p>
+    <w:p>
+      <w:pPr>
+        <w:rPr>
+          <w:rFonts w:ascii="Times New Roman" w:cs="Times New Roman" w:eastAsia="Times New Roman" w:hAnsi="Times New Roman"/>
+        </w:rPr>
+      </w:pPr>
+      <w:r>
+        <w:rPr>
+          <w:rFonts w:ascii="Times New Roman" w:cs="Times New Roman" w:eastAsia="Times New Roman" w:hAnsi="Times New Roman"/>
           <w:rtl w:val="0"/>
         </w:rPr>
         <w:t xml:space="preserve">Пользователь, заполняя контактную форму на Сайте, выражает свое согласие с условиями настоящей Политики.</w:t>
@@ -81,20 +104,27 @@
     </w:p>
     <w:p>
       <w:pPr>
-        <w:rPr/>
-      </w:pPr>
-      <w:r>
-        <w:rPr>
-          <w:rtl w:val="0"/>
-        </w:rPr>
-      </w:r>
-    </w:p>
-    <w:p>
-      <w:pPr>
-        <w:rPr/>
-      </w:pPr>
-      <w:r>
-        <w:rPr>
+        <w:rPr>
+          <w:rFonts w:ascii="Times New Roman" w:cs="Times New Roman" w:eastAsia="Times New Roman" w:hAnsi="Times New Roman"/>
+        </w:rPr>
+      </w:pPr>
+      <w:r>
+        <w:rPr>
+          <w:rtl w:val="0"/>
+        </w:rPr>
+      </w:r>
+    </w:p>
+    <w:p>
+      <w:pPr>
+        <w:rPr>
+          <w:rFonts w:ascii="Times New Roman" w:cs="Times New Roman" w:eastAsia="Times New Roman" w:hAnsi="Times New Roman"/>
+          <w:b w:val="1"/>
+        </w:rPr>
+      </w:pPr>
+      <w:r>
+        <w:rPr>
+          <w:rFonts w:ascii="Times New Roman" w:cs="Times New Roman" w:eastAsia="Times New Roman" w:hAnsi="Times New Roman"/>
+          <w:b w:val="1"/>
           <w:rtl w:val="0"/>
         </w:rPr>
         <w:t xml:space="preserve">2. Обрабатываемые данные</w:t>
@@ -102,21 +132,27 @@
     </w:p>
     <w:p>
       <w:pPr>
-        <w:rPr/>
-      </w:pPr>
-      <w:r>
-        <w:rPr>
-          <w:rtl w:val="0"/>
-        </w:rPr>
-        <w:t xml:space="preserve">Digitalix собирает и обрабатывает следующие данные:</w:t>
-      </w:r>
-    </w:p>
-    <w:p>
-      <w:pPr>
-        <w:rPr/>
-      </w:pPr>
-      <w:r>
-        <w:rPr>
+        <w:rPr>
+          <w:rFonts w:ascii="Times New Roman" w:cs="Times New Roman" w:eastAsia="Times New Roman" w:hAnsi="Times New Roman"/>
+        </w:rPr>
+      </w:pPr>
+      <w:r>
+        <w:rPr>
+          <w:rFonts w:ascii="Times New Roman" w:cs="Times New Roman" w:eastAsia="Times New Roman" w:hAnsi="Times New Roman"/>
+          <w:rtl w:val="0"/>
+        </w:rPr>
+        <w:t xml:space="preserve">“DigitaliX” собирает и обрабатывает следующие данные:</w:t>
+      </w:r>
+    </w:p>
+    <w:p>
+      <w:pPr>
+        <w:rPr>
+          <w:rFonts w:ascii="Times New Roman" w:cs="Times New Roman" w:eastAsia="Times New Roman" w:hAnsi="Times New Roman"/>
+        </w:rPr>
+      </w:pPr>
+      <w:r>
+        <w:rPr>
+          <w:rFonts w:ascii="Times New Roman" w:cs="Times New Roman" w:eastAsia="Times New Roman" w:hAnsi="Times New Roman"/>
           <w:rtl w:val="0"/>
         </w:rPr>
         <w:t xml:space="preserve">- Имя пользователя;</w:t>
@@ -124,10 +160,13 @@
     </w:p>
     <w:p>
       <w:pPr>
-        <w:rPr/>
-      </w:pPr>
-      <w:r>
-        <w:rPr>
+        <w:rPr>
+          <w:rFonts w:ascii="Times New Roman" w:cs="Times New Roman" w:eastAsia="Times New Roman" w:hAnsi="Times New Roman"/>
+        </w:rPr>
+      </w:pPr>
+      <w:r>
+        <w:rPr>
+          <w:rFonts w:ascii="Times New Roman" w:cs="Times New Roman" w:eastAsia="Times New Roman" w:hAnsi="Times New Roman"/>
           <w:rtl w:val="0"/>
         </w:rPr>
         <w:t xml:space="preserve">- Номер телефона;</w:t>
@@ -135,10 +174,13 @@
     </w:p>
     <w:p>
       <w:pPr>
-        <w:rPr/>
-      </w:pPr>
-      <w:r>
-        <w:rPr>
+        <w:rPr>
+          <w:rFonts w:ascii="Times New Roman" w:cs="Times New Roman" w:eastAsia="Times New Roman" w:hAnsi="Times New Roman"/>
+        </w:rPr>
+      </w:pPr>
+      <w:r>
+        <w:rPr>
+          <w:rFonts w:ascii="Times New Roman" w:cs="Times New Roman" w:eastAsia="Times New Roman" w:hAnsi="Times New Roman"/>
           <w:rtl w:val="0"/>
         </w:rPr>
         <w:t xml:space="preserve">- Направление интереса, выбранное в контактной форме.</w:t>
@@ -146,20 +188,27 @@
     </w:p>
     <w:p>
       <w:pPr>
-        <w:rPr/>
-      </w:pPr>
-      <w:r>
-        <w:rPr>
-          <w:rtl w:val="0"/>
-        </w:rPr>
-      </w:r>
-    </w:p>
-    <w:p>
-      <w:pPr>
-        <w:rPr/>
-      </w:pPr>
-      <w:r>
-        <w:rPr>
+        <w:rPr>
+          <w:rFonts w:ascii="Times New Roman" w:cs="Times New Roman" w:eastAsia="Times New Roman" w:hAnsi="Times New Roman"/>
+        </w:rPr>
+      </w:pPr>
+      <w:r>
+        <w:rPr>
+          <w:rtl w:val="0"/>
+        </w:rPr>
+      </w:r>
+    </w:p>
+    <w:p>
+      <w:pPr>
+        <w:rPr>
+          <w:rFonts w:ascii="Times New Roman" w:cs="Times New Roman" w:eastAsia="Times New Roman" w:hAnsi="Times New Roman"/>
+          <w:b w:val="1"/>
+        </w:rPr>
+      </w:pPr>
+      <w:r>
+        <w:rPr>
+          <w:rFonts w:ascii="Times New Roman" w:cs="Times New Roman" w:eastAsia="Times New Roman" w:hAnsi="Times New Roman"/>
+          <w:b w:val="1"/>
           <w:rtl w:val="0"/>
         </w:rPr>
         <w:t xml:space="preserve">3. Цель обработки данных</w:t>
@@ -167,10 +216,13 @@
     </w:p>
     <w:p>
       <w:pPr>
-        <w:rPr/>
-      </w:pPr>
-      <w:r>
-        <w:rPr>
+        <w:rPr>
+          <w:rFonts w:ascii="Times New Roman" w:cs="Times New Roman" w:eastAsia="Times New Roman" w:hAnsi="Times New Roman"/>
+        </w:rPr>
+      </w:pPr>
+      <w:r>
+        <w:rPr>
+          <w:rFonts w:ascii="Times New Roman" w:cs="Times New Roman" w:eastAsia="Times New Roman" w:hAnsi="Times New Roman"/>
           <w:rtl w:val="0"/>
         </w:rPr>
         <w:t xml:space="preserve">Собранные данные используются исключительно для следующих целей:</w:t>
@@ -178,10 +230,13 @@
     </w:p>
     <w:p>
       <w:pPr>
-        <w:rPr/>
-      </w:pPr>
-      <w:r>
-        <w:rPr>
+        <w:rPr>
+          <w:rFonts w:ascii="Times New Roman" w:cs="Times New Roman" w:eastAsia="Times New Roman" w:hAnsi="Times New Roman"/>
+        </w:rPr>
+      </w:pPr>
+      <w:r>
+        <w:rPr>
+          <w:rFonts w:ascii="Times New Roman" w:cs="Times New Roman" w:eastAsia="Times New Roman" w:hAnsi="Times New Roman"/>
           <w:rtl w:val="0"/>
         </w:rPr>
         <w:t xml:space="preserve">- Связь с пользователем для уточнения информации о запрашиваемых услугах;</w:t>
@@ -189,31 +244,41 @@
     </w:p>
     <w:p>
       <w:pPr>
-        <w:rPr/>
-      </w:pPr>
-      <w:r>
-        <w:rPr>
-          <w:rtl w:val="0"/>
-        </w:rPr>
-        <w:t xml:space="preserve">- Предоставление информации о предлагаемых услугах компании Digitalix.</w:t>
-      </w:r>
-    </w:p>
-    <w:p>
-      <w:pPr>
-        <w:rPr/>
-      </w:pPr>
-      <w:r>
-        <w:rPr>
-          <w:rtl w:val="0"/>
-        </w:rPr>
-      </w:r>
-    </w:p>
-    <w:p>
-      <w:pPr>
-        <w:rPr/>
-      </w:pPr>
-      <w:r>
-        <w:rPr>
+        <w:rPr>
+          <w:rFonts w:ascii="Times New Roman" w:cs="Times New Roman" w:eastAsia="Times New Roman" w:hAnsi="Times New Roman"/>
+        </w:rPr>
+      </w:pPr>
+      <w:r>
+        <w:rPr>
+          <w:rFonts w:ascii="Times New Roman" w:cs="Times New Roman" w:eastAsia="Times New Roman" w:hAnsi="Times New Roman"/>
+          <w:rtl w:val="0"/>
+        </w:rPr>
+        <w:t xml:space="preserve">- Предоставление информации о предлагаемых услугах компании “DigitaliX”.</w:t>
+      </w:r>
+    </w:p>
+    <w:p>
+      <w:pPr>
+        <w:rPr>
+          <w:rFonts w:ascii="Times New Roman" w:cs="Times New Roman" w:eastAsia="Times New Roman" w:hAnsi="Times New Roman"/>
+        </w:rPr>
+      </w:pPr>
+      <w:r>
+        <w:rPr>
+          <w:rtl w:val="0"/>
+        </w:rPr>
+      </w:r>
+    </w:p>
+    <w:p>
+      <w:pPr>
+        <w:rPr>
+          <w:rFonts w:ascii="Times New Roman" w:cs="Times New Roman" w:eastAsia="Times New Roman" w:hAnsi="Times New Roman"/>
+          <w:b w:val="1"/>
+        </w:rPr>
+      </w:pPr>
+      <w:r>
+        <w:rPr>
+          <w:rFonts w:ascii="Times New Roman" w:cs="Times New Roman" w:eastAsia="Times New Roman" w:hAnsi="Times New Roman"/>
+          <w:b w:val="1"/>
           <w:rtl w:val="0"/>
         </w:rPr>
         <w:t xml:space="preserve">4. Передача данных третьим лицам</w:t>
@@ -221,31 +286,41 @@
     </w:p>
     <w:p>
       <w:pPr>
-        <w:rPr/>
-      </w:pPr>
-      <w:r>
-        <w:rPr>
-          <w:rtl w:val="0"/>
-        </w:rPr>
-        <w:t xml:space="preserve">Digitalix не передает персональные данные пользователей третьим лицам, за исключением случаев, предусмотренных законодательством Республики Казахстан.</w:t>
-      </w:r>
-    </w:p>
-    <w:p>
-      <w:pPr>
-        <w:rPr/>
-      </w:pPr>
-      <w:r>
-        <w:rPr>
-          <w:rtl w:val="0"/>
-        </w:rPr>
-      </w:r>
-    </w:p>
-    <w:p>
-      <w:pPr>
-        <w:rPr/>
-      </w:pPr>
-      <w:r>
-        <w:rPr>
+        <w:rPr>
+          <w:rFonts w:ascii="Times New Roman" w:cs="Times New Roman" w:eastAsia="Times New Roman" w:hAnsi="Times New Roman"/>
+        </w:rPr>
+      </w:pPr>
+      <w:r>
+        <w:rPr>
+          <w:rFonts w:ascii="Times New Roman" w:cs="Times New Roman" w:eastAsia="Times New Roman" w:hAnsi="Times New Roman"/>
+          <w:rtl w:val="0"/>
+        </w:rPr>
+        <w:t xml:space="preserve">“DigitaliX” не передает персональные данные пользователей третьим лицам, за исключением случаев, предусмотренных законодательством Республики Казахстан.</w:t>
+      </w:r>
+    </w:p>
+    <w:p>
+      <w:pPr>
+        <w:rPr>
+          <w:rFonts w:ascii="Times New Roman" w:cs="Times New Roman" w:eastAsia="Times New Roman" w:hAnsi="Times New Roman"/>
+        </w:rPr>
+      </w:pPr>
+      <w:r>
+        <w:rPr>
+          <w:rtl w:val="0"/>
+        </w:rPr>
+      </w:r>
+    </w:p>
+    <w:p>
+      <w:pPr>
+        <w:rPr>
+          <w:rFonts w:ascii="Times New Roman" w:cs="Times New Roman" w:eastAsia="Times New Roman" w:hAnsi="Times New Roman"/>
+          <w:b w:val="1"/>
+        </w:rPr>
+      </w:pPr>
+      <w:r>
+        <w:rPr>
+          <w:rFonts w:ascii="Times New Roman" w:cs="Times New Roman" w:eastAsia="Times New Roman" w:hAnsi="Times New Roman"/>
+          <w:b w:val="1"/>
           <w:rtl w:val="0"/>
         </w:rPr>
         <w:t xml:space="preserve">5. Хранение данных</w:t>
@@ -253,63 +328,101 @@
     </w:p>
     <w:p>
       <w:pPr>
-        <w:rPr/>
-      </w:pPr>
-      <w:r>
-        <w:rPr>
-          <w:rtl w:val="0"/>
-        </w:rPr>
-        <w:t xml:space="preserve">Персональные данные пользователей хранятся на защищенных серверах и используются исключительно в соответствии с целями, указанными в данной Политике. Срок хранения данных составляет 12 месяцев с момента последнего взаимодействия с пользователем.</w:t>
-      </w:r>
-    </w:p>
-    <w:p>
-      <w:pPr>
-        <w:rPr/>
-      </w:pPr>
-      <w:r>
-        <w:rPr>
-          <w:rtl w:val="0"/>
-        </w:rPr>
-      </w:r>
-    </w:p>
-    <w:p>
-      <w:pPr>
-        <w:rPr/>
-      </w:pPr>
-      <w:r>
-        <w:rPr>
-          <w:rtl w:val="0"/>
-        </w:rPr>
-        <w:t xml:space="preserve">### 6. Отзыв согласия на обработку данных</w:t>
-      </w:r>
-    </w:p>
-    <w:p>
-      <w:pPr>
-        <w:rPr/>
-      </w:pPr>
-      <w:r>
-        <w:rPr>
-          <w:rtl w:val="0"/>
-        </w:rPr>
-        <w:t xml:space="preserve">Пользователь имеет право отозвать свое согласие на обработку персональных данных. Для этого необходимо отправить соответствующий запрос на электронную почту digitalix.agent@gmail.com. После получения запроса персональные данные будут удалены в течение 30 календарных дней, если иное не предусмотрено законодательством.</w:t>
-      </w:r>
-    </w:p>
-    <w:p>
-      <w:pPr>
-        <w:rPr/>
-      </w:pPr>
-      <w:r>
-        <w:rPr>
-          <w:rtl w:val="0"/>
-        </w:rPr>
-      </w:r>
-    </w:p>
-    <w:p>
-      <w:pPr>
-        <w:rPr/>
-      </w:pPr>
-      <w:r>
-        <w:rPr>
+        <w:rPr>
+          <w:rFonts w:ascii="Times New Roman" w:cs="Times New Roman" w:eastAsia="Times New Roman" w:hAnsi="Times New Roman"/>
+        </w:rPr>
+      </w:pPr>
+      <w:r>
+        <w:rPr>
+          <w:rFonts w:ascii="Times New Roman" w:cs="Times New Roman" w:eastAsia="Times New Roman" w:hAnsi="Times New Roman"/>
+          <w:rtl w:val="0"/>
+        </w:rPr>
+        <w:t xml:space="preserve">Персональные данные пользователей хранятся на защищенных серверах и используются исключительно в соответствии с целями, указанными в пункте №2 данной Политике. Срок хранения данных составляет 12 месяцев с момента последнего взаимодействия с пользователем.</w:t>
+      </w:r>
+    </w:p>
+    <w:p>
+      <w:pPr>
+        <w:rPr>
+          <w:rFonts w:ascii="Times New Roman" w:cs="Times New Roman" w:eastAsia="Times New Roman" w:hAnsi="Times New Roman"/>
+        </w:rPr>
+      </w:pPr>
+      <w:r>
+        <w:rPr>
+          <w:rtl w:val="0"/>
+        </w:rPr>
+      </w:r>
+    </w:p>
+    <w:p>
+      <w:pPr>
+        <w:rPr>
+          <w:rFonts w:ascii="Times New Roman" w:cs="Times New Roman" w:eastAsia="Times New Roman" w:hAnsi="Times New Roman"/>
+          <w:b w:val="1"/>
+        </w:rPr>
+      </w:pPr>
+      <w:r>
+        <w:rPr>
+          <w:rFonts w:ascii="Times New Roman" w:cs="Times New Roman" w:eastAsia="Times New Roman" w:hAnsi="Times New Roman"/>
+          <w:b w:val="1"/>
+          <w:rtl w:val="0"/>
+        </w:rPr>
+        <w:t xml:space="preserve"> 6. Отзыв согласия на обработку данных</w:t>
+      </w:r>
+    </w:p>
+    <w:p>
+      <w:pPr>
+        <w:rPr>
+          <w:rFonts w:ascii="Times New Roman" w:cs="Times New Roman" w:eastAsia="Times New Roman" w:hAnsi="Times New Roman"/>
+        </w:rPr>
+      </w:pPr>
+      <w:r>
+        <w:rPr>
+          <w:rFonts w:ascii="Times New Roman" w:cs="Times New Roman" w:eastAsia="Times New Roman" w:hAnsi="Times New Roman"/>
+          <w:rtl w:val="0"/>
+        </w:rPr>
+        <w:t xml:space="preserve">Пользователь имеет право отозвать свое согласие на обработку персональных данных. Для этого необходимо отправить соответствующий запрос на электронную почту </w:t>
+      </w:r>
+      <w:hyperlink r:id="rId6">
+        <w:r>
+          <w:rPr>
+            <w:rFonts w:ascii="Times New Roman" w:cs="Times New Roman" w:eastAsia="Times New Roman" w:hAnsi="Times New Roman"/>
+            <w:color w:val="1155cc"/>
+            <w:u w:val="single"/>
+            <w:rtl w:val="0"/>
+          </w:rPr>
+          <w:t xml:space="preserve">digitalix.agent@gmail.com</w:t>
+        </w:r>
+      </w:hyperlink>
+      <w:r>
+        <w:rPr>
+          <w:rFonts w:ascii="Times New Roman" w:cs="Times New Roman" w:eastAsia="Times New Roman" w:hAnsi="Times New Roman"/>
+          <w:rtl w:val="0"/>
+        </w:rPr>
+        <w:t xml:space="preserve">. В запросе необходимо указать причину отзыва согласия на обработку персональных данных. После получения запроса персональные данные будут удалены в течение 30 календарных дней, если иное не предусмотрено законодательством.</w:t>
+      </w:r>
+    </w:p>
+    <w:p>
+      <w:pPr>
+        <w:rPr>
+          <w:rFonts w:ascii="Times New Roman" w:cs="Times New Roman" w:eastAsia="Times New Roman" w:hAnsi="Times New Roman"/>
+        </w:rPr>
+      </w:pPr>
+      <w:r>
+        <w:rPr>
+          <w:rtl w:val="0"/>
+        </w:rPr>
+      </w:r>
+    </w:p>
+    <w:p>
+      <w:pPr>
+        <w:rPr>
+          <w:rFonts w:ascii="Times New Roman" w:cs="Times New Roman" w:eastAsia="Times New Roman" w:hAnsi="Times New Roman"/>
+          <w:b w:val="1"/>
+        </w:rPr>
+      </w:pPr>
+      <w:r>
+        <w:rPr>
+          <w:rFonts w:ascii="Times New Roman" w:cs="Times New Roman" w:eastAsia="Times New Roman" w:hAnsi="Times New Roman"/>
+          <w:b w:val="1"/>
           <w:rtl w:val="0"/>
         </w:rPr>
         <w:t xml:space="preserve">7. Защита данных</w:t>
@@ -317,31 +430,41 @@
     </w:p>
     <w:p>
       <w:pPr>
-        <w:rPr/>
-      </w:pPr>
-      <w:r>
-        <w:rPr>
-          <w:rtl w:val="0"/>
-        </w:rPr>
-        <w:t xml:space="preserve">Digitalix применяет современные технические и организационные меры для обеспечения безопасности персональных данных, включая защиту от несанкционированного доступа, уничтожения, изменения или раскрытия.</w:t>
-      </w:r>
-    </w:p>
-    <w:p>
-      <w:pPr>
-        <w:rPr/>
-      </w:pPr>
-      <w:r>
-        <w:rPr>
-          <w:rtl w:val="0"/>
-        </w:rPr>
-      </w:r>
-    </w:p>
-    <w:p>
-      <w:pPr>
-        <w:rPr/>
-      </w:pPr>
-      <w:r>
-        <w:rPr>
+        <w:rPr>
+          <w:rFonts w:ascii="Times New Roman" w:cs="Times New Roman" w:eastAsia="Times New Roman" w:hAnsi="Times New Roman"/>
+        </w:rPr>
+      </w:pPr>
+      <w:r>
+        <w:rPr>
+          <w:rFonts w:ascii="Times New Roman" w:cs="Times New Roman" w:eastAsia="Times New Roman" w:hAnsi="Times New Roman"/>
+          <w:rtl w:val="0"/>
+        </w:rPr>
+        <w:t xml:space="preserve">“DigitaliX” применяет современные технические и организационные меры для обеспечения безопасности персональных данных, включая защиту от несанкционированного доступа, уничтожения, изменения или раскрытия.</w:t>
+      </w:r>
+    </w:p>
+    <w:p>
+      <w:pPr>
+        <w:rPr>
+          <w:rFonts w:ascii="Times New Roman" w:cs="Times New Roman" w:eastAsia="Times New Roman" w:hAnsi="Times New Roman"/>
+        </w:rPr>
+      </w:pPr>
+      <w:r>
+        <w:rPr>
+          <w:rtl w:val="0"/>
+        </w:rPr>
+      </w:r>
+    </w:p>
+    <w:p>
+      <w:pPr>
+        <w:rPr>
+          <w:rFonts w:ascii="Times New Roman" w:cs="Times New Roman" w:eastAsia="Times New Roman" w:hAnsi="Times New Roman"/>
+          <w:b w:val="1"/>
+        </w:rPr>
+      </w:pPr>
+      <w:r>
+        <w:rPr>
+          <w:rFonts w:ascii="Times New Roman" w:cs="Times New Roman" w:eastAsia="Times New Roman" w:hAnsi="Times New Roman"/>
+          <w:b w:val="1"/>
           <w:rtl w:val="0"/>
         </w:rPr>
         <w:t xml:space="preserve">8. Изменения в Политике конфиденциальности</w:t>
@@ -349,10 +472,13 @@
     </w:p>
     <w:p>
       <w:pPr>
-        <w:rPr/>
-      </w:pPr>
-      <w:r>
-        <w:rPr>
+        <w:rPr>
+          <w:rFonts w:ascii="Times New Roman" w:cs="Times New Roman" w:eastAsia="Times New Roman" w:hAnsi="Times New Roman"/>
+        </w:rPr>
+      </w:pPr>
+      <w:r>
+        <w:rPr>
+          <w:rFonts w:ascii="Times New Roman" w:cs="Times New Roman" w:eastAsia="Times New Roman" w:hAnsi="Times New Roman"/>
           <w:rtl w:val="0"/>
         </w:rPr>
         <w:t xml:space="preserve">Digitalix оставляет за собой право вносить изменения в настоящую Политику. Актуальная версия Политики всегда доступна на Сайте. Продолжая использовать Сайт после внесения изменений, пользователь подтверждает свое согласие с новой редакцией Политики.</w:t>
@@ -360,20 +486,27 @@
     </w:p>
     <w:p>
       <w:pPr>
-        <w:rPr/>
-      </w:pPr>
-      <w:r>
-        <w:rPr>
-          <w:rtl w:val="0"/>
-        </w:rPr>
-      </w:r>
-    </w:p>
-    <w:p>
-      <w:pPr>
-        <w:rPr/>
-      </w:pPr>
-      <w:r>
-        <w:rPr>
+        <w:rPr>
+          <w:rFonts w:ascii="Times New Roman" w:cs="Times New Roman" w:eastAsia="Times New Roman" w:hAnsi="Times New Roman"/>
+        </w:rPr>
+      </w:pPr>
+      <w:r>
+        <w:rPr>
+          <w:rtl w:val="0"/>
+        </w:rPr>
+      </w:r>
+    </w:p>
+    <w:p>
+      <w:pPr>
+        <w:rPr>
+          <w:rFonts w:ascii="Times New Roman" w:cs="Times New Roman" w:eastAsia="Times New Roman" w:hAnsi="Times New Roman"/>
+          <w:b w:val="1"/>
+        </w:rPr>
+      </w:pPr>
+      <w:r>
+        <w:rPr>
+          <w:rFonts w:ascii="Times New Roman" w:cs="Times New Roman" w:eastAsia="Times New Roman" w:hAnsi="Times New Roman"/>
+          <w:b w:val="1"/>
           <w:rtl w:val="0"/>
         </w:rPr>
         <w:t xml:space="preserve">9. Контактные данные</w:t>
@@ -381,49 +514,81 @@
     </w:p>
     <w:p>
       <w:pPr>
-        <w:rPr/>
-      </w:pPr>
-      <w:r>
-        <w:rPr>
-          <w:rtl w:val="0"/>
-        </w:rPr>
-        <w:t xml:space="preserve">По всем вопросам, связанным с Политикой конфиденциальности, пользователи могут обращаться по адресу электронной почты digitalix.agent@gmail.com.</w:t>
-      </w:r>
-    </w:p>
-    <w:p>
-      <w:pPr>
-        <w:rPr/>
-      </w:pPr>
-      <w:r>
-        <w:rPr>
-          <w:rtl w:val="0"/>
-        </w:rPr>
-      </w:r>
-    </w:p>
-    <w:p>
-      <w:pPr>
-        <w:rPr/>
-      </w:pPr>
-      <w:r>
-        <w:rPr>
-          <w:rtl w:val="0"/>
-        </w:rPr>
-        <w:t xml:space="preserve">Дата последнего обновления: 14.12.2024</w:t>
-      </w:r>
-    </w:p>
-    <w:p>
-      <w:pPr>
-        <w:rPr/>
-      </w:pPr>
-      <w:r>
-        <w:rPr>
-          <w:rtl w:val="0"/>
-        </w:rPr>
-      </w:r>
-    </w:p>
-    <w:p>
-      <w:pPr>
-        <w:rPr/>
+        <w:rPr>
+          <w:rFonts w:ascii="Times New Roman" w:cs="Times New Roman" w:eastAsia="Times New Roman" w:hAnsi="Times New Roman"/>
+        </w:rPr>
+      </w:pPr>
+      <w:r>
+        <w:rPr>
+          <w:rFonts w:ascii="Times New Roman" w:cs="Times New Roman" w:eastAsia="Times New Roman" w:hAnsi="Times New Roman"/>
+          <w:rtl w:val="0"/>
+        </w:rPr>
+        <w:t xml:space="preserve">По всем вопросам, связанным с Политикой конфиденциальности, пользователь может обратиться по адресу электронной почты </w:t>
+      </w:r>
+      <w:hyperlink r:id="rId7">
+        <w:r>
+          <w:rPr>
+            <w:rFonts w:ascii="Times New Roman" w:cs="Times New Roman" w:eastAsia="Times New Roman" w:hAnsi="Times New Roman"/>
+            <w:color w:val="1155cc"/>
+            <w:u w:val="single"/>
+            <w:rtl w:val="0"/>
+          </w:rPr>
+          <w:t xml:space="preserve">digitalix.agent@gmail.com</w:t>
+        </w:r>
+      </w:hyperlink>
+      <w:r>
+        <w:rPr>
+          <w:rFonts w:ascii="Times New Roman" w:cs="Times New Roman" w:eastAsia="Times New Roman" w:hAnsi="Times New Roman"/>
+          <w:rtl w:val="0"/>
+        </w:rPr>
+        <w:t xml:space="preserve">.</w:t>
+      </w:r>
+    </w:p>
+    <w:p>
+      <w:pPr>
+        <w:rPr>
+          <w:rFonts w:ascii="Times New Roman" w:cs="Times New Roman" w:eastAsia="Times New Roman" w:hAnsi="Times New Roman"/>
+        </w:rPr>
+      </w:pPr>
+      <w:r>
+        <w:rPr>
+          <w:rtl w:val="0"/>
+        </w:rPr>
+      </w:r>
+    </w:p>
+    <w:p>
+      <w:pPr>
+        <w:rPr>
+          <w:rFonts w:ascii="Times New Roman" w:cs="Times New Roman" w:eastAsia="Times New Roman" w:hAnsi="Times New Roman"/>
+          <w:b w:val="1"/>
+        </w:rPr>
+      </w:pPr>
+      <w:r>
+        <w:rPr>
+          <w:rFonts w:ascii="Times New Roman" w:cs="Times New Roman" w:eastAsia="Times New Roman" w:hAnsi="Times New Roman"/>
+          <w:b w:val="1"/>
+          <w:rtl w:val="0"/>
+        </w:rPr>
+        <w:t xml:space="preserve">Дата последнего обновления: 14.01.2025</w:t>
+      </w:r>
+    </w:p>
+    <w:p>
+      <w:pPr>
+        <w:rPr>
+          <w:rFonts w:ascii="Times New Roman" w:cs="Times New Roman" w:eastAsia="Times New Roman" w:hAnsi="Times New Roman"/>
+        </w:rPr>
+      </w:pPr>
+      <w:r>
+        <w:rPr>
+          <w:rtl w:val="0"/>
+        </w:rPr>
+      </w:r>
+    </w:p>
+    <w:p>
+      <w:pPr>
+        <w:rPr>
+          <w:rFonts w:ascii="Times New Roman" w:cs="Times New Roman" w:eastAsia="Times New Roman" w:hAnsi="Times New Roman"/>
+        </w:rPr>
       </w:pPr>
       <w:r>
         <w:rPr>

</xml_diff>